<commit_message>
Ajout d'info dans document
</commit_message>
<xml_diff>
--- a/_Documentation.docx
+++ b/_Documentation.docx
@@ -9,14 +9,14 @@
         <w:rPr>
           <w:sz w:val="40"/>
           <w:szCs w:val="40"/>
-          <w:lang w:val="en-US"/>
+          <w:lang w:val="fr-CA"/>
         </w:rPr>
       </w:pPr>
       <w:r>
         <w:rPr>
           <w:sz w:val="40"/>
           <w:szCs w:val="40"/>
-          <w:lang w:val="en-US"/>
+          <w:lang w:val="fr-CA"/>
         </w:rPr>
         <w:t>Documentation de conception</w:t>
       </w:r>
@@ -180,11 +180,22 @@
         <w:rPr>
           <w:lang w:val="fr-CA"/>
         </w:rPr>
-        <w:t>. Persona</w:t>
-      </w:r>
-    </w:p>
-    <w:p>
-      <w:pPr>
+        <w:t xml:space="preserve">. </w:t>
+      </w:r>
+      <w:r>
+        <w:rPr>
+          <w:lang w:val="fr-CA"/>
+        </w:rPr>
+        <w:t>Communication WEB</w:t>
+      </w:r>
+    </w:p>
+    <w:p>
+      <w:pPr>
+        <w:pStyle w:val="ListParagraph"/>
+        <w:numPr>
+          <w:ilvl w:val="0"/>
+          <w:numId w:val="1"/>
+        </w:numPr>
         <w:rPr>
           <w:lang w:val="fr-CA"/>
         </w:rPr>
@@ -198,158 +209,680 @@
     </w:p>
     <w:p>
       <w:pPr>
-        <w:rPr>
-          <w:lang w:val="fr-CA"/>
-        </w:rPr>
-      </w:pPr>
-      <w:r>
-        <w:rPr>
-          <w:lang w:val="fr-CA"/>
-        </w:rPr>
-        <w:t>#04200f</w:t>
-      </w:r>
-    </w:p>
-    <w:p>
-      <w:pPr>
-        <w:rPr>
-          <w:lang w:val="fr-CA"/>
-        </w:rPr>
-      </w:pPr>
-    </w:p>
-    <w:p>
-      <w:pPr>
-        <w:rPr>
-          <w:lang w:val="fr-CA"/>
-        </w:rPr>
-      </w:pPr>
-      <w:r>
-        <w:rPr>
-          <w:lang w:val="fr-CA"/>
-        </w:rPr>
-        <w:t>#0c5a17</w:t>
-      </w:r>
-    </w:p>
-    <w:p>
-      <w:pPr>
-        <w:rPr>
-          <w:lang w:val="fr-CA"/>
-        </w:rPr>
-      </w:pPr>
-    </w:p>
-    <w:p>
-      <w:pPr>
-        <w:rPr>
-          <w:lang w:val="fr-CA"/>
-        </w:rPr>
-      </w:pPr>
-      <w:r>
-        <w:rPr>
-          <w:lang w:val="fr-CA"/>
-        </w:rPr>
-        <w:t>#8A6C4E</w:t>
-      </w:r>
-    </w:p>
-    <w:p>
-      <w:pPr>
-        <w:rPr>
-          <w:lang w:val="fr-CA"/>
-        </w:rPr>
-      </w:pPr>
-    </w:p>
-    <w:p>
-      <w:pPr>
-        <w:rPr>
-          <w:lang w:val="fr-CA"/>
-        </w:rPr>
-      </w:pPr>
+        <w:pStyle w:val="ListParagraph"/>
+        <w:ind w:left="1080"/>
+        <w:rPr>
+          <w:lang w:val="fr-CA"/>
+        </w:rPr>
+      </w:pPr>
+    </w:p>
+    <w:tbl>
+      <w:tblPr>
+        <w:tblStyle w:val="TableGrid"/>
+        <w:tblW w:w="0" w:type="auto"/>
+        <w:tblInd w:w="547" w:type="dxa"/>
+        <w:tblBorders>
+          <w:top w:val="none" w:sz="0" w:space="0" w:color="auto"/>
+          <w:left w:val="none" w:sz="0" w:space="0" w:color="auto"/>
+          <w:bottom w:val="none" w:sz="0" w:space="0" w:color="auto"/>
+          <w:right w:val="none" w:sz="0" w:space="0" w:color="auto"/>
+          <w:insideH w:val="none" w:sz="0" w:space="0" w:color="auto"/>
+          <w:insideV w:val="none" w:sz="0" w:space="0" w:color="auto"/>
+        </w:tblBorders>
+        <w:tblLook w:val="04A0" w:firstRow="1" w:lastRow="0" w:firstColumn="1" w:lastColumn="0" w:noHBand="0" w:noVBand="1"/>
+      </w:tblPr>
+      <w:tblGrid>
+        <w:gridCol w:w="1328"/>
+        <w:gridCol w:w="1314"/>
+        <w:gridCol w:w="1416"/>
+        <w:gridCol w:w="1467"/>
+        <w:gridCol w:w="1399"/>
+        <w:gridCol w:w="1356"/>
+      </w:tblGrid>
+      <w:tr>
+        <w:tc>
+          <w:tcPr>
+            <w:tcW w:w="1328" w:type="dxa"/>
+          </w:tcPr>
+          <w:p>
+            <w:pPr>
+              <w:pStyle w:val="ListParagraph"/>
+              <w:ind w:left="0"/>
+              <w:jc w:val="center"/>
+              <w:rPr>
+                <w:lang w:val="fr-CA"/>
+              </w:rPr>
+            </w:pPr>
+            <w:r>
+              <w:rPr>
+                <w:noProof/>
+              </w:rPr>
+              <w:drawing>
+                <wp:inline distT="0" distB="0" distL="0" distR="0" wp14:anchorId="2AD2B46C" wp14:editId="570D8316">
+                  <wp:extent cx="676275" cy="744855"/>
+                  <wp:effectExtent l="0" t="0" r="9525" b="0"/>
+                  <wp:docPr id="1" name="Picture 1"/>
+                  <wp:cNvGraphicFramePr>
+                    <a:graphicFrameLocks xmlns:a="http://schemas.openxmlformats.org/drawingml/2006/main" noChangeAspect="1"/>
+                  </wp:cNvGraphicFramePr>
+                  <a:graphic xmlns:a="http://schemas.openxmlformats.org/drawingml/2006/main">
+                    <a:graphicData uri="http://schemas.openxmlformats.org/drawingml/2006/picture">
+                      <pic:pic xmlns:pic="http://schemas.openxmlformats.org/drawingml/2006/picture">
+                        <pic:nvPicPr>
+                          <pic:cNvPr id="1" name=""/>
+                          <pic:cNvPicPr/>
+                        </pic:nvPicPr>
+                        <pic:blipFill>
+                          <a:blip r:embed="rId5"/>
+                          <a:stretch>
+                            <a:fillRect/>
+                          </a:stretch>
+                        </pic:blipFill>
+                        <pic:spPr>
+                          <a:xfrm>
+                            <a:off x="0" y="0"/>
+                            <a:ext cx="681343" cy="750437"/>
+                          </a:xfrm>
+                          <a:prstGeom prst="rect">
+                            <a:avLst/>
+                          </a:prstGeom>
+                        </pic:spPr>
+                      </pic:pic>
+                    </a:graphicData>
+                  </a:graphic>
+                </wp:inline>
+              </w:drawing>
+            </w:r>
+          </w:p>
+        </w:tc>
+        <w:tc>
+          <w:tcPr>
+            <w:tcW w:w="1314" w:type="dxa"/>
+          </w:tcPr>
+          <w:p>
+            <w:pPr>
+              <w:pStyle w:val="ListParagraph"/>
+              <w:ind w:left="0"/>
+              <w:jc w:val="center"/>
+              <w:rPr>
+                <w:lang w:val="fr-CA"/>
+              </w:rPr>
+            </w:pPr>
+            <w:r>
+              <w:rPr>
+                <w:noProof/>
+              </w:rPr>
+              <w:drawing>
+                <wp:inline distT="0" distB="0" distL="0" distR="0" wp14:anchorId="29D8FD3D" wp14:editId="7FF034B0">
+                  <wp:extent cx="656590" cy="744855"/>
+                  <wp:effectExtent l="0" t="0" r="0" b="0"/>
+                  <wp:docPr id="2" name="Picture 2"/>
+                  <wp:cNvGraphicFramePr>
+                    <a:graphicFrameLocks xmlns:a="http://schemas.openxmlformats.org/drawingml/2006/main" noChangeAspect="1"/>
+                  </wp:cNvGraphicFramePr>
+                  <a:graphic xmlns:a="http://schemas.openxmlformats.org/drawingml/2006/main">
+                    <a:graphicData uri="http://schemas.openxmlformats.org/drawingml/2006/picture">
+                      <pic:pic xmlns:pic="http://schemas.openxmlformats.org/drawingml/2006/picture">
+                        <pic:nvPicPr>
+                          <pic:cNvPr id="1" name=""/>
+                          <pic:cNvPicPr/>
+                        </pic:nvPicPr>
+                        <pic:blipFill>
+                          <a:blip r:embed="rId6"/>
+                          <a:stretch>
+                            <a:fillRect/>
+                          </a:stretch>
+                        </pic:blipFill>
+                        <pic:spPr>
+                          <a:xfrm>
+                            <a:off x="0" y="0"/>
+                            <a:ext cx="668068" cy="757876"/>
+                          </a:xfrm>
+                          <a:prstGeom prst="rect">
+                            <a:avLst/>
+                          </a:prstGeom>
+                        </pic:spPr>
+                      </pic:pic>
+                    </a:graphicData>
+                  </a:graphic>
+                </wp:inline>
+              </w:drawing>
+            </w:r>
+          </w:p>
+        </w:tc>
+        <w:tc>
+          <w:tcPr>
+            <w:tcW w:w="1416" w:type="dxa"/>
+          </w:tcPr>
+          <w:p>
+            <w:pPr>
+              <w:pStyle w:val="ListParagraph"/>
+              <w:ind w:left="0"/>
+              <w:jc w:val="center"/>
+              <w:rPr>
+                <w:lang w:val="fr-CA"/>
+              </w:rPr>
+            </w:pPr>
+            <w:r>
+              <w:rPr>
+                <w:noProof/>
+              </w:rPr>
+              <w:drawing>
+                <wp:inline distT="0" distB="0" distL="0" distR="0" wp14:anchorId="1CA82B0A" wp14:editId="3F965B11">
+                  <wp:extent cx="753745" cy="733425"/>
+                  <wp:effectExtent l="0" t="0" r="8255" b="9525"/>
+                  <wp:docPr id="5" name="Picture 5"/>
+                  <wp:cNvGraphicFramePr>
+                    <a:graphicFrameLocks xmlns:a="http://schemas.openxmlformats.org/drawingml/2006/main" noChangeAspect="1"/>
+                  </wp:cNvGraphicFramePr>
+                  <a:graphic xmlns:a="http://schemas.openxmlformats.org/drawingml/2006/main">
+                    <a:graphicData uri="http://schemas.openxmlformats.org/drawingml/2006/picture">
+                      <pic:pic xmlns:pic="http://schemas.openxmlformats.org/drawingml/2006/picture">
+                        <pic:nvPicPr>
+                          <pic:cNvPr id="1" name=""/>
+                          <pic:cNvPicPr/>
+                        </pic:nvPicPr>
+                        <pic:blipFill>
+                          <a:blip r:embed="rId7"/>
+                          <a:stretch>
+                            <a:fillRect/>
+                          </a:stretch>
+                        </pic:blipFill>
+                        <pic:spPr>
+                          <a:xfrm>
+                            <a:off x="0" y="0"/>
+                            <a:ext cx="759615" cy="739137"/>
+                          </a:xfrm>
+                          <a:prstGeom prst="rect">
+                            <a:avLst/>
+                          </a:prstGeom>
+                        </pic:spPr>
+                      </pic:pic>
+                    </a:graphicData>
+                  </a:graphic>
+                </wp:inline>
+              </w:drawing>
+            </w:r>
+          </w:p>
+        </w:tc>
+        <w:tc>
+          <w:tcPr>
+            <w:tcW w:w="1467" w:type="dxa"/>
+          </w:tcPr>
+          <w:p>
+            <w:pPr>
+              <w:pStyle w:val="ListParagraph"/>
+              <w:ind w:left="0"/>
+              <w:jc w:val="center"/>
+              <w:rPr>
+                <w:lang w:val="fr-CA"/>
+              </w:rPr>
+            </w:pPr>
+            <w:r>
+              <w:rPr>
+                <w:noProof/>
+              </w:rPr>
+              <w:drawing>
+                <wp:inline distT="0" distB="0" distL="0" distR="0" wp14:anchorId="7499ACCA" wp14:editId="4A57D95F">
+                  <wp:extent cx="723265" cy="744855"/>
+                  <wp:effectExtent l="0" t="0" r="635" b="0"/>
+                  <wp:docPr id="3" name="Picture 3"/>
+                  <wp:cNvGraphicFramePr>
+                    <a:graphicFrameLocks xmlns:a="http://schemas.openxmlformats.org/drawingml/2006/main" noChangeAspect="1"/>
+                  </wp:cNvGraphicFramePr>
+                  <a:graphic xmlns:a="http://schemas.openxmlformats.org/drawingml/2006/main">
+                    <a:graphicData uri="http://schemas.openxmlformats.org/drawingml/2006/picture">
+                      <pic:pic xmlns:pic="http://schemas.openxmlformats.org/drawingml/2006/picture">
+                        <pic:nvPicPr>
+                          <pic:cNvPr id="1" name=""/>
+                          <pic:cNvPicPr/>
+                        </pic:nvPicPr>
+                        <pic:blipFill>
+                          <a:blip r:embed="rId8"/>
+                          <a:stretch>
+                            <a:fillRect/>
+                          </a:stretch>
+                        </pic:blipFill>
+                        <pic:spPr>
+                          <a:xfrm flipV="1">
+                            <a:off x="0" y="0"/>
+                            <a:ext cx="740878" cy="762994"/>
+                          </a:xfrm>
+                          <a:prstGeom prst="rect">
+                            <a:avLst/>
+                          </a:prstGeom>
+                        </pic:spPr>
+                      </pic:pic>
+                    </a:graphicData>
+                  </a:graphic>
+                </wp:inline>
+              </w:drawing>
+            </w:r>
+          </w:p>
+        </w:tc>
+        <w:tc>
+          <w:tcPr>
+            <w:tcW w:w="1399" w:type="dxa"/>
+          </w:tcPr>
+          <w:p>
+            <w:pPr>
+              <w:pStyle w:val="ListParagraph"/>
+              <w:ind w:left="0"/>
+              <w:jc w:val="center"/>
+              <w:rPr>
+                <w:lang w:val="fr-CA"/>
+              </w:rPr>
+            </w:pPr>
+            <w:r>
+              <w:rPr>
+                <w:noProof/>
+              </w:rPr>
+              <w:drawing>
+                <wp:inline distT="0" distB="0" distL="0" distR="0" wp14:anchorId="6E9A7980" wp14:editId="581B8803">
+                  <wp:extent cx="702945" cy="744855"/>
+                  <wp:effectExtent l="0" t="0" r="1905" b="0"/>
+                  <wp:docPr id="4" name="Picture 4"/>
+                  <wp:cNvGraphicFramePr>
+                    <a:graphicFrameLocks xmlns:a="http://schemas.openxmlformats.org/drawingml/2006/main" noChangeAspect="1"/>
+                  </wp:cNvGraphicFramePr>
+                  <a:graphic xmlns:a="http://schemas.openxmlformats.org/drawingml/2006/main">
+                    <a:graphicData uri="http://schemas.openxmlformats.org/drawingml/2006/picture">
+                      <pic:pic xmlns:pic="http://schemas.openxmlformats.org/drawingml/2006/picture">
+                        <pic:nvPicPr>
+                          <pic:cNvPr id="1" name=""/>
+                          <pic:cNvPicPr/>
+                        </pic:nvPicPr>
+                        <pic:blipFill>
+                          <a:blip r:embed="rId9"/>
+                          <a:stretch>
+                            <a:fillRect/>
+                          </a:stretch>
+                        </pic:blipFill>
+                        <pic:spPr>
+                          <a:xfrm>
+                            <a:off x="0" y="0"/>
+                            <a:ext cx="713877" cy="756439"/>
+                          </a:xfrm>
+                          <a:prstGeom prst="rect">
+                            <a:avLst/>
+                          </a:prstGeom>
+                        </pic:spPr>
+                      </pic:pic>
+                    </a:graphicData>
+                  </a:graphic>
+                </wp:inline>
+              </w:drawing>
+            </w:r>
+          </w:p>
+        </w:tc>
+        <w:tc>
+          <w:tcPr>
+            <w:tcW w:w="1356" w:type="dxa"/>
+          </w:tcPr>
+          <w:p>
+            <w:pPr>
+              <w:pStyle w:val="ListParagraph"/>
+              <w:ind w:left="0"/>
+              <w:jc w:val="center"/>
+              <w:rPr>
+                <w:lang w:val="fr-CA"/>
+              </w:rPr>
+            </w:pPr>
+            <w:r>
+              <w:rPr>
+                <w:noProof/>
+              </w:rPr>
+              <w:drawing>
+                <wp:inline distT="0" distB="0" distL="0" distR="0" wp14:anchorId="4D2583A5" wp14:editId="41EEE19F">
+                  <wp:extent cx="718521" cy="744855"/>
+                  <wp:effectExtent l="0" t="0" r="5715" b="0"/>
+                  <wp:docPr id="6" name="Picture 6"/>
+                  <wp:cNvGraphicFramePr>
+                    <a:graphicFrameLocks xmlns:a="http://schemas.openxmlformats.org/drawingml/2006/main" noChangeAspect="1"/>
+                  </wp:cNvGraphicFramePr>
+                  <a:graphic xmlns:a="http://schemas.openxmlformats.org/drawingml/2006/main">
+                    <a:graphicData uri="http://schemas.openxmlformats.org/drawingml/2006/picture">
+                      <pic:pic xmlns:pic="http://schemas.openxmlformats.org/drawingml/2006/picture">
+                        <pic:nvPicPr>
+                          <pic:cNvPr id="1" name=""/>
+                          <pic:cNvPicPr/>
+                        </pic:nvPicPr>
+                        <pic:blipFill>
+                          <a:blip r:embed="rId10"/>
+                          <a:stretch>
+                            <a:fillRect/>
+                          </a:stretch>
+                        </pic:blipFill>
+                        <pic:spPr>
+                          <a:xfrm flipV="1">
+                            <a:off x="0" y="0"/>
+                            <a:ext cx="727547" cy="754212"/>
+                          </a:xfrm>
+                          <a:prstGeom prst="rect">
+                            <a:avLst/>
+                          </a:prstGeom>
+                        </pic:spPr>
+                      </pic:pic>
+                    </a:graphicData>
+                  </a:graphic>
+                </wp:inline>
+              </w:drawing>
+            </w:r>
+          </w:p>
+        </w:tc>
+      </w:tr>
+      <w:tr>
+        <w:tc>
+          <w:tcPr>
+            <w:tcW w:w="1328" w:type="dxa"/>
+          </w:tcPr>
+          <w:p>
+            <w:pPr>
+              <w:jc w:val="center"/>
+              <w:rPr>
+                <w:lang w:val="en-US"/>
+              </w:rPr>
+            </w:pPr>
+            <w:r>
+              <w:rPr>
+                <w:lang w:val="en-US"/>
+              </w:rPr>
+              <w:t>#04200f</w:t>
+            </w:r>
+          </w:p>
+        </w:tc>
+        <w:tc>
+          <w:tcPr>
+            <w:tcW w:w="1314" w:type="dxa"/>
+          </w:tcPr>
+          <w:p>
+            <w:pPr>
+              <w:jc w:val="center"/>
+              <w:rPr>
+                <w:lang w:val="en-US"/>
+              </w:rPr>
+            </w:pPr>
+            <w:r>
+              <w:rPr>
+                <w:lang w:val="en-US"/>
+              </w:rPr>
+              <w:t>#0c5a17</w:t>
+            </w:r>
+          </w:p>
+        </w:tc>
+        <w:tc>
+          <w:tcPr>
+            <w:tcW w:w="1416" w:type="dxa"/>
+          </w:tcPr>
+          <w:p>
+            <w:pPr>
+              <w:jc w:val="center"/>
+              <w:rPr>
+                <w:lang w:val="en-US"/>
+              </w:rPr>
+            </w:pPr>
+            <w:r>
+              <w:rPr>
+                <w:lang w:val="en-US"/>
+              </w:rPr>
+              <w:t>#8A6C4E</w:t>
+            </w:r>
+          </w:p>
+        </w:tc>
+        <w:tc>
+          <w:tcPr>
+            <w:tcW w:w="1467" w:type="dxa"/>
+          </w:tcPr>
+          <w:p>
+            <w:pPr>
+              <w:pStyle w:val="ListParagraph"/>
+              <w:ind w:left="0"/>
+              <w:jc w:val="center"/>
+              <w:rPr>
+                <w:lang w:val="fr-CA"/>
+              </w:rPr>
+            </w:pPr>
+            <w:r>
+              <w:rPr>
+                <w:lang w:val="fr-CA"/>
+              </w:rPr>
+              <w:t>#3b3b3b</w:t>
+            </w:r>
+          </w:p>
+        </w:tc>
+        <w:tc>
+          <w:tcPr>
+            <w:tcW w:w="1399" w:type="dxa"/>
+          </w:tcPr>
+          <w:p>
+            <w:pPr>
+              <w:pStyle w:val="ListParagraph"/>
+              <w:ind w:left="0"/>
+              <w:jc w:val="center"/>
+              <w:rPr>
+                <w:lang w:val="fr-CA"/>
+              </w:rPr>
+            </w:pPr>
+            <w:r>
+              <w:rPr>
+                <w:lang w:val="fr-CA"/>
+              </w:rPr>
+              <w:t>#2b2b2b</w:t>
+            </w:r>
+          </w:p>
+        </w:tc>
+        <w:tc>
+          <w:tcPr>
+            <w:tcW w:w="1356" w:type="dxa"/>
+          </w:tcPr>
+          <w:p>
+            <w:pPr>
+              <w:jc w:val="center"/>
+              <w:rPr>
+                <w:lang w:val="fr-CA"/>
+              </w:rPr>
+            </w:pPr>
+            <w:r>
+              <w:rPr>
+                <w:lang w:val="fr-CA"/>
+              </w:rPr>
+              <w:t>#585858</w:t>
+            </w:r>
+          </w:p>
+        </w:tc>
+      </w:tr>
+    </w:tbl>
+    <w:p>
+      <w:pPr>
+        <w:pStyle w:val="ListParagraph"/>
+        <w:ind w:left="1080"/>
+        <w:rPr>
+          <w:lang w:val="fr-CA"/>
+        </w:rPr>
+      </w:pPr>
+    </w:p>
+    <w:p>
+      <w:pPr>
+        <w:pStyle w:val="ListParagraph"/>
+        <w:numPr>
+          <w:ilvl w:val="0"/>
+          <w:numId w:val="1"/>
+        </w:numPr>
+        <w:rPr>
+          <w:rFonts w:ascii="Lucida Sans" w:hAnsi="Lucida Sans"/>
+          <w:lang w:val="fr-CA"/>
+        </w:rPr>
+      </w:pPr>
+      <w:r>
+        <w:rPr>
+          <w:lang w:val="fr-CA"/>
+        </w:rPr>
+        <w:t>Le choix du font de texte</w:t>
+      </w:r>
+      <w:r>
+        <w:rPr>
+          <w:lang w:val="fr-CA"/>
+        </w:rPr>
+        <w:t> </w:t>
+      </w:r>
+      <w:r>
+        <w:rPr>
+          <w:noProof/>
+          <w:lang w:val="fr-CA"/>
+        </w:rPr>
+        <w:t xml:space="preserve"> </w:t>
+      </w:r>
+    </w:p>
+    <w:p>
+      <w:pPr>
+        <w:rPr>
+          <w:rFonts w:ascii="Lucida Sans" w:hAnsi="Lucida Sans"/>
+          <w:sz w:val="20"/>
+          <w:szCs w:val="20"/>
+          <w:lang w:val="fr-CA"/>
+        </w:rPr>
+      </w:pPr>
+      <w:r>
+        <w:rPr>
+          <w:noProof/>
+          <w:lang w:val="fr-CA"/>
+        </w:rPr>
+        <w:drawing>
+          <wp:anchor distT="0" distB="0" distL="114300" distR="114300" simplePos="0" relativeHeight="251658240" behindDoc="0" locked="0" layoutInCell="1" allowOverlap="1" wp14:anchorId="78208644" wp14:editId="3E338473">
+            <wp:simplePos x="0" y="0"/>
+            <wp:positionH relativeFrom="margin">
+              <wp:align>left</wp:align>
+            </wp:positionH>
+            <wp:positionV relativeFrom="paragraph">
+              <wp:posOffset>6350</wp:posOffset>
+            </wp:positionV>
+            <wp:extent cx="2271395" cy="1514475"/>
+            <wp:effectExtent l="0" t="0" r="0" b="9525"/>
+            <wp:wrapSquare wrapText="bothSides"/>
+            <wp:docPr id="8" name="Picture 8"/>
+            <wp:cNvGraphicFramePr>
+              <a:graphicFrameLocks xmlns:a="http://schemas.openxmlformats.org/drawingml/2006/main" noChangeAspect="1"/>
+            </wp:cNvGraphicFramePr>
+            <a:graphic xmlns:a="http://schemas.openxmlformats.org/drawingml/2006/main">
+              <a:graphicData uri="http://schemas.openxmlformats.org/drawingml/2006/picture">
+                <pic:pic xmlns:pic="http://schemas.openxmlformats.org/drawingml/2006/picture">
+                  <pic:nvPicPr>
+                    <pic:cNvPr id="0" name="Picture 2"/>
+                    <pic:cNvPicPr>
+                      <a:picLocks noChangeAspect="1" noChangeArrowheads="1"/>
+                    </pic:cNvPicPr>
+                  </pic:nvPicPr>
+                  <pic:blipFill>
+                    <a:blip r:embed="rId11" cstate="print">
+                      <a:extLst>
+                        <a:ext uri="{28A0092B-C50C-407E-A947-70E740481C1C}">
+                          <a14:useLocalDpi xmlns:a14="http://schemas.microsoft.com/office/drawing/2010/main" val="0"/>
+                        </a:ext>
+                      </a:extLst>
+                    </a:blip>
+                    <a:srcRect/>
+                    <a:stretch>
+                      <a:fillRect/>
+                    </a:stretch>
+                  </pic:blipFill>
+                  <pic:spPr bwMode="auto">
+                    <a:xfrm>
+                      <a:off x="0" y="0"/>
+                      <a:ext cx="2271395" cy="1514475"/>
+                    </a:xfrm>
+                    <a:prstGeom prst="rect">
+                      <a:avLst/>
+                    </a:prstGeom>
+                    <a:noFill/>
+                    <a:ln>
+                      <a:noFill/>
+                    </a:ln>
+                  </pic:spPr>
+                </pic:pic>
+              </a:graphicData>
+            </a:graphic>
+            <wp14:sizeRelH relativeFrom="margin">
+              <wp14:pctWidth>0</wp14:pctWidth>
+            </wp14:sizeRelH>
+            <wp14:sizeRelV relativeFrom="margin">
+              <wp14:pctHeight>0</wp14:pctHeight>
+            </wp14:sizeRelV>
+          </wp:anchor>
+        </w:drawing>
+      </w:r>
+      <w:r>
+        <w:rPr>
+          <w:lang w:val="fr-CA"/>
+        </w:rPr>
+        <w:t xml:space="preserve"> Type </w:t>
+      </w:r>
+      <w:r>
+        <w:rPr>
+          <w:sz w:val="20"/>
+          <w:szCs w:val="20"/>
+          <w:lang w:val="fr-CA"/>
+        </w:rPr>
+        <w:t xml:space="preserve">: </w:t>
+      </w:r>
+      <w:r>
+        <w:rPr>
+          <w:rFonts w:ascii="Lucida Sans" w:hAnsi="Lucida Sans"/>
+          <w:sz w:val="20"/>
+          <w:szCs w:val="20"/>
+          <w:lang w:val="fr-CA"/>
+        </w:rPr>
+        <w:t>'Lucida Sans', 'Lucida Sans Regular', 'Lucida Grande', 'Lucida Sans Unicode', Geneva, Verdana, sans-</w:t>
+      </w:r>
       <w:proofErr w:type="spellStart"/>
       <w:r>
         <w:rPr>
-          <w:lang w:val="fr-CA"/>
-        </w:rPr>
-        <w:t>rgb</w:t>
+          <w:rFonts w:ascii="Lucida Sans" w:hAnsi="Lucida Sans"/>
+          <w:sz w:val="20"/>
+          <w:szCs w:val="20"/>
+          <w:lang w:val="fr-CA"/>
+        </w:rPr>
+        <w:t>serif</w:t>
       </w:r>
       <w:proofErr w:type="spellEnd"/>
       <w:r>
         <w:rPr>
-          <w:lang w:val="fr-CA"/>
-        </w:rPr>
-        <w:t>(59, 59, 59)</w:t>
-      </w:r>
-    </w:p>
-    <w:p>
-      <w:pPr>
-        <w:rPr>
-          <w:lang w:val="fr-CA"/>
-        </w:rPr>
-      </w:pPr>
-    </w:p>
-    <w:p>
-      <w:pPr>
-        <w:rPr>
-          <w:lang w:val="fr-CA"/>
-        </w:rPr>
-      </w:pPr>
-      <w:proofErr w:type="spellStart"/>
-      <w:r>
-        <w:rPr>
-          <w:lang w:val="fr-CA"/>
-        </w:rPr>
-        <w:t>rgb</w:t>
-      </w:r>
-      <w:proofErr w:type="spellEnd"/>
-      <w:r>
-        <w:rPr>
-          <w:lang w:val="fr-CA"/>
-        </w:rPr>
-        <w:t>(43, 43, 43)</w:t>
-      </w:r>
-    </w:p>
-    <w:p>
-      <w:pPr>
-        <w:rPr>
-          <w:lang w:val="fr-CA"/>
-        </w:rPr>
-      </w:pPr>
-    </w:p>
-    <w:p>
-      <w:pPr>
-        <w:rPr>
-          <w:lang w:val="fr-CA"/>
-        </w:rPr>
-      </w:pPr>
-      <w:r>
-        <w:rPr>
-          <w:lang w:val="fr-CA"/>
-        </w:rPr>
-        <w:t>#585858</w:t>
-      </w:r>
-    </w:p>
-    <w:p>
-      <w:pPr>
-        <w:rPr>
-          <w:lang w:val="fr-CA"/>
-        </w:rPr>
-      </w:pPr>
-    </w:p>
-    <w:p>
-      <w:pPr>
-        <w:rPr>
-          <w:lang w:val="fr-CA"/>
-        </w:rPr>
-      </w:pPr>
-      <w:r>
-        <w:rPr>
-          <w:lang w:val="fr-CA"/>
-        </w:rPr>
-        <w:t xml:space="preserve">Le choix du font de texte :  </w:t>
-      </w:r>
-      <w:r>
-        <w:rPr>
-          <w:lang w:val="fr-CA"/>
-        </w:rPr>
-        <w:t>Georgia, 'Times New Roman', Times, serif</w:t>
-      </w:r>
+          <w:rFonts w:ascii="Lucida Sans" w:hAnsi="Lucida Sans"/>
+          <w:sz w:val="20"/>
+          <w:szCs w:val="20"/>
+          <w:lang w:val="fr-CA"/>
+        </w:rPr>
+        <w:t>;</w:t>
+      </w:r>
+    </w:p>
+    <w:p>
+      <w:pPr>
+        <w:rPr>
+          <w:lang w:val="fr-CA"/>
+        </w:rPr>
+      </w:pPr>
+      <w:r>
+        <w:rPr>
+          <w:rFonts w:ascii="Lucida Sans" w:hAnsi="Lucida Sans"/>
+          <w:sz w:val="20"/>
+          <w:szCs w:val="20"/>
+          <w:lang w:val="fr-CA"/>
+        </w:rPr>
+        <w:t>Raison : Le font est bien lisible. Il est facile de lire les informations, les lettres ne sont pas collées entre eux. Ce style reste de type professionnel</w:t>
+      </w:r>
+    </w:p>
+    <w:p>
+      <w:pPr>
+        <w:rPr>
+          <w:lang w:val="fr-CA"/>
+        </w:rPr>
+      </w:pPr>
+    </w:p>
+    <w:p>
+      <w:pPr>
+        <w:rPr>
+          <w:lang w:val="fr-CA"/>
+        </w:rPr>
+      </w:pPr>
     </w:p>
     <w:p>
       <w:pPr>
@@ -377,7 +910,7 @@
           <w:lang w:val="fr-CA"/>
         </w:rPr>
       </w:pPr>
-      <w:hyperlink r:id="rId4" w:history="1">
+      <w:hyperlink r:id="rId12" w:history="1">
         <w:r>
           <w:rPr>
             <w:rStyle w:val="Hyperlink"/>
@@ -393,7 +926,7 @@
           <w:lang w:val="fr-CA"/>
         </w:rPr>
       </w:pPr>
-      <w:hyperlink r:id="rId5" w:history="1">
+      <w:hyperlink r:id="rId13" w:history="1">
         <w:r>
           <w:rPr>
             <w:rStyle w:val="Hyperlink"/>
@@ -446,6 +979,100 @@
     </w:sectPr>
   </w:body>
 </w:document>
+</file>
+
+<file path=word/numbering.xml><?xml version="1.0" encoding="utf-8"?>
+<w:numbering xmlns:wpc="http://schemas.microsoft.com/office/word/2010/wordprocessingCanvas" xmlns:cx="http://schemas.microsoft.com/office/drawing/2014/chartex" xmlns:cx1="http://schemas.microsoft.com/office/drawing/2015/9/8/chartex" xmlns:cx2="http://schemas.microsoft.com/office/drawing/2015/10/21/chartex" xmlns:cx3="http://schemas.microsoft.com/office/drawing/2016/5/9/chartex" xmlns:cx4="http://schemas.microsoft.com/office/drawing/2016/5/10/chartex" xmlns:cx5="http://schemas.microsoft.com/office/drawing/2016/5/11/chartex" xmlns:cx6="http://schemas.microsoft.com/office/drawing/2016/5/12/chartex" xmlns:cx7="http://schemas.microsoft.com/office/drawing/2016/5/13/chartex" xmlns:cx8="http://schemas.microsoft.com/office/drawing/2016/5/14/chartex" xmlns:mc="http://schemas.openxmlformats.org/markup-compatibility/2006" xmlns:aink="http://schemas.microsoft.com/office/drawing/2016/ink" xmlns:am3d="http://schemas.microsoft.com/office/drawing/2017/model3d" xmlns:o="urn:schemas-microsoft-com:office:office" xmlns:r="http://schemas.openxmlformats.org/officeDocument/2006/relationships" xmlns:m="http://schemas.openxmlformats.org/officeDocument/2006/math" xmlns:v="urn:schemas-microsoft-com:vml" xmlns:wp14="http://schemas.microsoft.com/office/word/2010/wordprocessingDrawing" xmlns:wp="http://schemas.openxmlformats.org/drawingml/2006/wordprocessingDrawing" xmlns:w10="urn:schemas-microsoft-com:office:word" xmlns:w="http://schemas.openxmlformats.org/wordprocessingml/2006/main" xmlns:w14="http://schemas.microsoft.com/office/word/2010/wordml" xmlns:w15="http://schemas.microsoft.com/office/word/2012/wordml" xmlns:w16cex="http://schemas.microsoft.com/office/word/2018/wordml/cex" xmlns:w16cid="http://schemas.microsoft.com/office/word/2016/wordml/cid" xmlns:w16="http://schemas.microsoft.com/office/word/2018/wordml" xmlns:w16sdtdh="http://schemas.microsoft.com/office/word/2020/wordml/sdtdatahash" xmlns:w16se="http://schemas.microsoft.com/office/word/2015/wordml/symex" xmlns:wpg="http://schemas.microsoft.com/office/word/2010/wordprocessingGroup" xmlns:wpi="http://schemas.microsoft.com/office/word/2010/wordprocessingInk" xmlns:wne="http://schemas.microsoft.com/office/word/2006/wordml" xmlns:wps="http://schemas.microsoft.com/office/word/2010/wordprocessingShape" mc:Ignorable="w14 w15 w16se w16cid w16 w16cex w16sdtdh wp14">
+  <w:abstractNum w:abstractNumId="0" w15:restartNumberingAfterBreak="0">
+    <w:nsid w:val="48D01FFD"/>
+    <w:multiLevelType w:val="multilevel"/>
+    <w:tmpl w:val="0409001F"/>
+    <w:lvl w:ilvl="0">
+      <w:start w:val="1"/>
+      <w:numFmt w:val="decimal"/>
+      <w:lvlText w:val="%1."/>
+      <w:lvlJc w:val="left"/>
+      <w:pPr>
+        <w:ind w:left="1080" w:hanging="360"/>
+      </w:pPr>
+    </w:lvl>
+    <w:lvl w:ilvl="1">
+      <w:start w:val="1"/>
+      <w:numFmt w:val="decimal"/>
+      <w:lvlText w:val="%1.%2."/>
+      <w:lvlJc w:val="left"/>
+      <w:pPr>
+        <w:ind w:left="1512" w:hanging="432"/>
+      </w:pPr>
+    </w:lvl>
+    <w:lvl w:ilvl="2">
+      <w:start w:val="1"/>
+      <w:numFmt w:val="decimal"/>
+      <w:lvlText w:val="%1.%2.%3."/>
+      <w:lvlJc w:val="left"/>
+      <w:pPr>
+        <w:ind w:left="1944" w:hanging="504"/>
+      </w:pPr>
+    </w:lvl>
+    <w:lvl w:ilvl="3">
+      <w:start w:val="1"/>
+      <w:numFmt w:val="decimal"/>
+      <w:lvlText w:val="%1.%2.%3.%4."/>
+      <w:lvlJc w:val="left"/>
+      <w:pPr>
+        <w:ind w:left="2448" w:hanging="648"/>
+      </w:pPr>
+    </w:lvl>
+    <w:lvl w:ilvl="4">
+      <w:start w:val="1"/>
+      <w:numFmt w:val="decimal"/>
+      <w:lvlText w:val="%1.%2.%3.%4.%5."/>
+      <w:lvlJc w:val="left"/>
+      <w:pPr>
+        <w:ind w:left="2952" w:hanging="792"/>
+      </w:pPr>
+    </w:lvl>
+    <w:lvl w:ilvl="5">
+      <w:start w:val="1"/>
+      <w:numFmt w:val="decimal"/>
+      <w:lvlText w:val="%1.%2.%3.%4.%5.%6."/>
+      <w:lvlJc w:val="left"/>
+      <w:pPr>
+        <w:ind w:left="3456" w:hanging="936"/>
+      </w:pPr>
+    </w:lvl>
+    <w:lvl w:ilvl="6">
+      <w:start w:val="1"/>
+      <w:numFmt w:val="decimal"/>
+      <w:lvlText w:val="%1.%2.%3.%4.%5.%6.%7."/>
+      <w:lvlJc w:val="left"/>
+      <w:pPr>
+        <w:ind w:left="3960" w:hanging="1080"/>
+      </w:pPr>
+    </w:lvl>
+    <w:lvl w:ilvl="7">
+      <w:start w:val="1"/>
+      <w:numFmt w:val="decimal"/>
+      <w:lvlText w:val="%1.%2.%3.%4.%5.%6.%7.%8."/>
+      <w:lvlJc w:val="left"/>
+      <w:pPr>
+        <w:ind w:left="4464" w:hanging="1224"/>
+      </w:pPr>
+    </w:lvl>
+    <w:lvl w:ilvl="8">
+      <w:start w:val="1"/>
+      <w:numFmt w:val="decimal"/>
+      <w:lvlText w:val="%1.%2.%3.%4.%5.%6.%7.%8.%9."/>
+      <w:lvlJc w:val="left"/>
+      <w:pPr>
+        <w:ind w:left="5040" w:hanging="1440"/>
+      </w:pPr>
+    </w:lvl>
+  </w:abstractNum>
+  <w:num w:numId="1">
+    <w:abstractNumId w:val="0"/>
+  </w:num>
+</w:numbering>
 </file>
 
 <file path=word/styles.xml><?xml version="1.0" encoding="utf-8"?>
@@ -962,6 +1589,36 @@
       <w:shd w:val="clear" w:color="auto" w:fill="E1DFDD"/>
     </w:rPr>
   </w:style>
+  <w:style w:type="paragraph" w:styleId="ListParagraph">
+    <w:name w:val="List Paragraph"/>
+    <w:basedOn w:val="Normal"/>
+    <w:uiPriority w:val="34"/>
+    <w:qFormat/>
+    <w:rsid w:val="00B034C9"/>
+    <w:pPr>
+      <w:ind w:left="720"/>
+      <w:contextualSpacing/>
+    </w:pPr>
+  </w:style>
+  <w:style w:type="table" w:styleId="TableGrid">
+    <w:name w:val="Table Grid"/>
+    <w:basedOn w:val="TableNormal"/>
+    <w:uiPriority w:val="39"/>
+    <w:rsid w:val="001B4F01"/>
+    <w:pPr>
+      <w:spacing w:after="0" w:line="240" w:lineRule="auto"/>
+    </w:pPr>
+    <w:tblPr>
+      <w:tblBorders>
+        <w:top w:val="single" w:sz="4" w:space="0" w:color="auto"/>
+        <w:left w:val="single" w:sz="4" w:space="0" w:color="auto"/>
+        <w:bottom w:val="single" w:sz="4" w:space="0" w:color="auto"/>
+        <w:right w:val="single" w:sz="4" w:space="0" w:color="auto"/>
+        <w:insideH w:val="single" w:sz="4" w:space="0" w:color="auto"/>
+        <w:insideV w:val="single" w:sz="4" w:space="0" w:color="auto"/>
+      </w:tblBorders>
+    </w:tblPr>
+  </w:style>
 </w:styles>
 </file>
 

</xml_diff>